<commit_message>
Added a new word document
</commit_message>
<xml_diff>
--- a/mallabone_black_se3313final.docx
+++ b/mallabone_black_se3313final.docx
@@ -4,155 +4,104 @@
   <w:body>
     <w:p>
       <w:pPr>
+        <w:pStyle w:val="Title"/>
         <w:jc w:val="center"/>
         <w:rPr>
+          <w:lang w:val="en-US"/>
+        </w:rPr>
+      </w:pPr>
+      <w:bookmarkStart w:id="0" w:name="_GoBack"/>
+      <w:bookmarkEnd w:id="0"/>
+      <w:r>
+        <w:rPr>
+          <w:lang w:val="en-US"/>
+        </w:rPr>
+        <w:t>Final Report: Java Virtual Chat Room</w:t>
+      </w:r>
+    </w:p>
+    <w:p>
+      <w:pPr>
+        <w:rPr>
+          <w:lang w:val="en-US"/>
+        </w:rPr>
+      </w:pPr>
+    </w:p>
+    <w:p>
+      <w:pPr>
+        <w:jc w:val="right"/>
+        <w:rPr>
+          <w:lang w:val="en-US"/>
+        </w:rPr>
+      </w:pPr>
+      <w:r>
+        <w:rPr>
+          <w:lang w:val="en-US"/>
+        </w:rPr>
+        <w:t>Andrew Black – 250834840</w:t>
+      </w:r>
+    </w:p>
+    <w:p>
+      <w:pPr>
+        <w:jc w:val="right"/>
+        <w:rPr>
+          <w:lang w:val="en-US"/>
+        </w:rPr>
+      </w:pPr>
+      <w:r>
+        <w:rPr>
+          <w:lang w:val="en-US"/>
+        </w:rPr>
+        <w:t>Samuel Mallabone – 250844429</w:t>
+      </w:r>
+    </w:p>
+    <w:p>
+      <w:pPr>
+        <w:rPr>
+          <w:lang w:val="en-US"/>
+        </w:rPr>
+      </w:pPr>
+    </w:p>
+    <w:p>
+      <w:pPr>
+        <w:pStyle w:val="Heading2"/>
+        <w:rPr>
           <w:b/>
-          <w:sz w:val="28"/>
         </w:rPr>
       </w:pPr>
       <w:r>
         <w:rPr>
           <w:b/>
-          <w:sz w:val="28"/>
-        </w:rPr>
-        <w:t>SE3313A – Final Project Design Document</w:t>
-      </w:r>
-    </w:p>
-    <w:p>
-      <w:pPr>
-        <w:jc w:val="center"/>
-      </w:pPr>
-      <w:r>
-        <w:t>Sam Mallabone – 250844429</w:t>
-      </w:r>
-    </w:p>
-    <w:p>
-      <w:pPr>
-        <w:jc w:val="center"/>
-      </w:pPr>
-      <w:r>
-        <w:t>Andrew Black – 250834840</w:t>
-      </w:r>
-    </w:p>
-    <w:p/>
-    <w:p>
-      <w:pPr>
-        <w:rPr>
-          <w:sz w:val="24"/>
-        </w:rPr>
-      </w:pPr>
-      <w:r>
-        <w:rPr>
-          <w:i/>
-          <w:sz w:val="24"/>
-        </w:rPr>
-        <w:t xml:space="preserve">Our Goal: </w:t>
-      </w:r>
-      <w:r>
-        <w:rPr>
-          <w:sz w:val="24"/>
-        </w:rPr>
-        <w:t>To create a game that simulates a game of tag. Each game of tag will accommodate multiple players in the game and synchronize the game play between all of them.</w:t>
-      </w:r>
-    </w:p>
-    <w:p>
-      <w:pPr>
-        <w:rPr>
-          <w:sz w:val="24"/>
-        </w:rPr>
-      </w:pPr>
-      <w:r>
-        <w:rPr>
-          <w:i/>
-          <w:sz w:val="24"/>
-        </w:rPr>
-        <w:t xml:space="preserve">Our intended technology: </w:t>
-      </w:r>
-      <w:r>
-        <w:rPr>
-          <w:sz w:val="24"/>
-        </w:rPr>
-        <w:t>As of right now, we are planning on complet</w:t>
-      </w:r>
-      <w:r>
-        <w:rPr>
-          <w:sz w:val="24"/>
-        </w:rPr>
-        <w:t>ing</w:t>
-      </w:r>
-      <w:r>
-        <w:rPr>
-          <w:sz w:val="24"/>
-        </w:rPr>
-        <w:t xml:space="preserve"> this project using </w:t>
-      </w:r>
-      <w:proofErr w:type="spellStart"/>
-      <w:r>
-        <w:rPr>
-          <w:sz w:val="24"/>
-        </w:rPr>
-        <w:t>c++</w:t>
-      </w:r>
-      <w:proofErr w:type="spellEnd"/>
-      <w:r>
-        <w:rPr>
-          <w:sz w:val="24"/>
-        </w:rPr>
-        <w:t xml:space="preserve"> and a JavaFX front-end. We believe that these two programming languages give us the best opportunity to completing the game with the quality we expect from ourselves. Our knowledge of </w:t>
-      </w:r>
-      <w:proofErr w:type="spellStart"/>
-      <w:r>
-        <w:rPr>
-          <w:sz w:val="24"/>
-        </w:rPr>
-        <w:t>c++</w:t>
-      </w:r>
-      <w:proofErr w:type="spellEnd"/>
-      <w:r>
-        <w:rPr>
-          <w:sz w:val="24"/>
-        </w:rPr>
-        <w:t xml:space="preserve">, as </w:t>
-      </w:r>
-      <w:r>
-        <w:rPr>
-          <w:sz w:val="24"/>
-        </w:rPr>
-        <w:t>developed through the</w:t>
-      </w:r>
-      <w:r>
-        <w:rPr>
-          <w:sz w:val="24"/>
-        </w:rPr>
-        <w:t xml:space="preserve"> labs, will allow us to use our socket programming knowledge, threading knowledge and general </w:t>
-      </w:r>
-      <w:proofErr w:type="spellStart"/>
-      <w:r>
-        <w:rPr>
-          <w:sz w:val="24"/>
-        </w:rPr>
-        <w:t>c++</w:t>
-      </w:r>
-      <w:proofErr w:type="spellEnd"/>
-      <w:r>
-        <w:rPr>
-          <w:sz w:val="24"/>
-        </w:rPr>
-        <w:t xml:space="preserve"> to code the game. </w:t>
-      </w:r>
-    </w:p>
-    <w:p>
-      <w:pPr>
-        <w:rPr>
-          <w:sz w:val="24"/>
-        </w:rPr>
-      </w:pPr>
-      <w:r>
-        <w:rPr>
-          <w:i/>
-          <w:sz w:val="24"/>
-        </w:rPr>
-        <w:t>Identified Steps in completing our game. We will not move on to the next step until the prior one has been completed.</w:t>
+        </w:rPr>
+        <w:t>Overview</w:t>
+      </w:r>
+    </w:p>
+    <w:p/>
+    <w:p>
+      <w:r>
+        <w:tab/>
+        <w:t xml:space="preserve">Java Virtual Chat Room is a portable chat client that allows users to launch the program, and join a chatroom of their choice. Chat rooms can support any number of users, and users can switch between chat rooms as they please. Upon start up of the server, the Chat Room administrator is prompted to enter an integer value to set the number of available chat rooms for that specific session. Users can connect and disconnect from </w:t>
+      </w:r>
+      <w:r>
+        <w:t>the server and dynamically change chatrooms as they please.</w:t>
+      </w:r>
+    </w:p>
+    <w:p/>
+    <w:p>
+      <w:pPr>
+        <w:pStyle w:val="Heading2"/>
+      </w:pPr>
+      <w:r>
+        <w:rPr>
+          <w:b/>
+        </w:rPr>
+        <w:t>Program Flow</w:t>
+      </w:r>
+    </w:p>
+    <w:p/>
+    <w:p>
+      <w:r>
+        <w:tab/>
+        <w:t>The following bullet points will outline the life of the Java Virtual chat room, from initialization to termination.</w:t>
       </w:r>
     </w:p>
     <w:p>
@@ -162,15 +111,9 @@
           <w:ilvl w:val="0"/>
           <w:numId w:val="1"/>
         </w:numPr>
-        <w:rPr>
-          <w:sz w:val="24"/>
-        </w:rPr>
-      </w:pPr>
-      <w:r>
-        <w:rPr>
-          <w:sz w:val="24"/>
-        </w:rPr>
-        <w:t>Be able to connect multiple hosts using socket programming.</w:t>
+      </w:pPr>
+      <w:r>
+        <w:t>Chat room admin starts up the main server, and allocates the number of chat rooms that will be available for the current session.</w:t>
       </w:r>
     </w:p>
     <w:p>
@@ -180,15 +123,9 @@
           <w:ilvl w:val="0"/>
           <w:numId w:val="1"/>
         </w:numPr>
-        <w:rPr>
-          <w:sz w:val="24"/>
-        </w:rPr>
-      </w:pPr>
-      <w:r>
-        <w:rPr>
-          <w:sz w:val="24"/>
-        </w:rPr>
-        <w:t>Synchronize the movements of both hosts characters</w:t>
+      </w:pPr>
+      <w:r>
+        <w:t>After receiving the number of chat rooms, the server is ready to accept client requests. Updating each new client window with the available number of chat rooms.</w:t>
       </w:r>
     </w:p>
     <w:p>
@@ -198,15 +135,24 @@
           <w:ilvl w:val="0"/>
           <w:numId w:val="1"/>
         </w:numPr>
-        <w:rPr>
-          <w:sz w:val="24"/>
-        </w:rPr>
-      </w:pPr>
-      <w:r>
-        <w:rPr>
-          <w:sz w:val="24"/>
-        </w:rPr>
-        <w:t>With the movements synchronized we can then implement the logic for creating a game of tag. Implementing one character to be “it” and upon them colliding with another character, transfer who is “it”.</w:t>
+      </w:pPr>
+      <w:r>
+        <w:t>Users</w:t>
+      </w:r>
+      <w:r>
+        <w:t xml:space="preserve"> can start the Java Virtual Chat Room client, and after clicking the connect button, can choose between any of the available chat rooms.</w:t>
+      </w:r>
+    </w:p>
+    <w:p>
+      <w:pPr>
+        <w:pStyle w:val="ListParagraph"/>
+        <w:numPr>
+          <w:ilvl w:val="1"/>
+          <w:numId w:val="1"/>
+        </w:numPr>
+      </w:pPr>
+      <w:r>
+        <w:t>When a user selects a specific chat room, an integer is appended to the beginning of their message, which the server parses and utilizes to update chat rooms accordingly based off that value.</w:t>
       </w:r>
     </w:p>
     <w:p>
@@ -216,15 +162,9 @@
           <w:ilvl w:val="0"/>
           <w:numId w:val="1"/>
         </w:numPr>
-        <w:rPr>
-          <w:sz w:val="24"/>
-        </w:rPr>
-      </w:pPr>
-      <w:r>
-        <w:rPr>
-          <w:sz w:val="24"/>
-        </w:rPr>
-        <w:t>Add additional obstacles into the area that the hosts will be playing in. These obstacles will be rigid thus not allowing a character to go through them and they must go around them.</w:t>
+      </w:pPr>
+      <w:r>
+        <w:t>When the client wishes to end their session, they may click the disconnect button, which disconnects them from the server and then the client enters and idle state until the users wishes to reconnect or close their session.</w:t>
       </w:r>
     </w:p>
     <w:p>
@@ -234,268 +174,209 @@
           <w:ilvl w:val="0"/>
           <w:numId w:val="1"/>
         </w:numPr>
-        <w:rPr>
-          <w:sz w:val="24"/>
-        </w:rPr>
-      </w:pPr>
-      <w:r>
-        <w:rPr>
-          <w:sz w:val="24"/>
-        </w:rPr>
-        <w:t xml:space="preserve">If time permits, start creating additional </w:t>
-      </w:r>
-      <w:r>
-        <w:rPr>
-          <w:sz w:val="24"/>
-        </w:rPr>
-        <w:t>areas that the hosts will play in that could incorporate more hosts and different types of obstacles to avoid.</w:t>
-      </w:r>
-    </w:p>
-    <w:p>
-      <w:pPr>
-        <w:rPr>
-          <w:sz w:val="24"/>
-        </w:rPr>
-      </w:pPr>
-      <w:r>
-        <w:rPr>
-          <w:i/>
-          <w:sz w:val="24"/>
-        </w:rPr>
-        <w:t xml:space="preserve">Due Date: </w:t>
-      </w:r>
-      <w:r>
-        <w:rPr>
-          <w:sz w:val="24"/>
-        </w:rPr>
-        <w:t>December 8</w:t>
-      </w:r>
-      <w:r>
-        <w:rPr>
-          <w:sz w:val="24"/>
-          <w:vertAlign w:val="superscript"/>
-        </w:rPr>
-        <w:t>th</w:t>
-      </w:r>
-      <w:r>
-        <w:rPr>
-          <w:sz w:val="24"/>
-        </w:rPr>
-        <w:t>.</w:t>
-      </w:r>
-    </w:p>
-    <w:p>
-      <w:pPr>
-        <w:rPr>
-          <w:sz w:val="24"/>
-        </w:rPr>
-      </w:pPr>
-      <w:r>
-        <w:rPr>
-          <w:i/>
-          <w:sz w:val="24"/>
-        </w:rPr>
-        <w:t xml:space="preserve">Final comments: </w:t>
-      </w:r>
-      <w:r>
-        <w:rPr>
-          <w:sz w:val="24"/>
-        </w:rPr>
-        <w:t xml:space="preserve">Upon each step being completed in our design process, we will add additional features while time permits. This will allow us to have a working prototype early in the design process and allows us a scalable design that will continue to get better as we complete the prior tasks. An additional goal of ours is to have a working game early on and to add to it to make it </w:t>
-      </w:r>
-      <w:r>
-        <w:rPr>
-          <w:sz w:val="24"/>
-        </w:rPr>
-        <w:t>as polished as can be</w:t>
-      </w:r>
-      <w:r>
-        <w:rPr>
-          <w:sz w:val="24"/>
-        </w:rPr>
-        <w:t xml:space="preserve">. This ensures that we have something that is technically </w:t>
-      </w:r>
-      <w:r>
-        <w:rPr>
-          <w:sz w:val="24"/>
-        </w:rPr>
-        <w:t>sound</w:t>
-      </w:r>
-      <w:r>
-        <w:rPr>
-          <w:sz w:val="24"/>
-        </w:rPr>
-        <w:t xml:space="preserve"> </w:t>
-      </w:r>
-      <w:r>
-        <w:rPr>
-          <w:sz w:val="24"/>
-        </w:rPr>
-        <w:t>but also able</w:t>
-      </w:r>
-      <w:r>
-        <w:rPr>
-          <w:sz w:val="24"/>
-        </w:rPr>
-        <w:t xml:space="preserve"> to </w:t>
-      </w:r>
-      <w:r>
-        <w:rPr>
-          <w:sz w:val="24"/>
-        </w:rPr>
-        <w:t>provide a fun and inviting user interference</w:t>
-      </w:r>
-      <w:r>
-        <w:rPr>
-          <w:sz w:val="24"/>
-        </w:rPr>
-        <w:t>.</w:t>
-      </w:r>
-    </w:p>
-    <w:p>
-      <w:pPr>
-        <w:rPr>
-          <w:i/>
-          <w:sz w:val="24"/>
-        </w:rPr>
-      </w:pPr>
-      <w:r>
-        <w:rPr>
-          <w:i/>
-          <w:sz w:val="24"/>
-        </w:rPr>
-        <w:t>Additional Questions:</w:t>
-      </w:r>
-    </w:p>
-    <w:p>
-      <w:pPr>
-        <w:rPr>
-          <w:sz w:val="24"/>
-        </w:rPr>
-      </w:pPr>
-      <w:r>
+      </w:pPr>
+      <w:r>
+        <w:t>Upon the administrator wishing to end the server’s session, they can type “done” into the server terminal window, which will gracefully terminate the designated user threads and terminate the server thread.</w:t>
+      </w:r>
+    </w:p>
+    <w:p>
+      <w:pPr>
+        <w:pStyle w:val="ListParagraph"/>
+      </w:pPr>
+    </w:p>
+    <w:p>
+      <w:pPr>
+        <w:pStyle w:val="ListParagraph"/>
+      </w:pPr>
+    </w:p>
+    <w:p>
+      <w:pPr>
+        <w:pStyle w:val="ListParagraph"/>
+      </w:pPr>
+    </w:p>
+    <w:p>
+      <w:pPr>
+        <w:pStyle w:val="ListParagraph"/>
+      </w:pPr>
+    </w:p>
+    <w:p>
+      <w:pPr>
+        <w:pStyle w:val="Heading2"/>
         <w:rPr>
           <w:b/>
-          <w:sz w:val="24"/>
-        </w:rPr>
-        <w:t xml:space="preserve">Handling termination: </w:t>
-      </w:r>
-      <w:r>
-        <w:rPr>
-          <w:sz w:val="24"/>
-        </w:rPr>
-        <w:t xml:space="preserve">upon the initial time limit for the game ending or all but one host exiting the game, all sockets will be </w:t>
-      </w:r>
-      <w:r>
-        <w:rPr>
-          <w:sz w:val="24"/>
-        </w:rPr>
-        <w:t>gracefully closed and all remaining players will be invited to play another game. If a host chooses to play again they will open another socket that connects to another game of tag.</w:t>
-      </w:r>
-    </w:p>
-    <w:p>
-      <w:pPr>
-        <w:rPr>
-          <w:sz w:val="24"/>
         </w:rPr>
       </w:pPr>
       <w:r>
         <w:rPr>
           <w:b/>
-          <w:sz w:val="24"/>
         </w:rPr>
         <w:lastRenderedPageBreak/>
-        <w:t xml:space="preserve">Shared Memory: </w:t>
-      </w:r>
-      <w:r>
-        <w:rPr>
-          <w:sz w:val="24"/>
-        </w:rPr>
-        <w:t>we anticipate needing a shared memory object that will store the (</w:t>
-      </w:r>
-      <w:proofErr w:type="spellStart"/>
-      <w:r>
-        <w:rPr>
-          <w:sz w:val="24"/>
-        </w:rPr>
-        <w:t>x,y</w:t>
-      </w:r>
-      <w:proofErr w:type="spellEnd"/>
-      <w:r>
-        <w:rPr>
-          <w:sz w:val="24"/>
-        </w:rPr>
-        <w:t xml:space="preserve">) co-ordinates of the </w:t>
-      </w:r>
-      <w:r>
-        <w:rPr>
-          <w:sz w:val="24"/>
-        </w:rPr>
-        <w:t xml:space="preserve">hosts </w:t>
-      </w:r>
-      <w:bookmarkStart w:id="0" w:name="_GoBack"/>
-      <w:bookmarkEnd w:id="0"/>
-      <w:r>
-        <w:rPr>
-          <w:sz w:val="24"/>
-        </w:rPr>
-        <w:t>within the game. This shared memory object will synchronize the location of every host among all the UI’s of all hosts.</w:t>
-      </w:r>
-    </w:p>
-    <w:p>
-      <w:pPr>
-        <w:rPr>
-          <w:sz w:val="24"/>
-        </w:rPr>
+        <w:t>Needs</w:t>
+      </w:r>
+    </w:p>
+    <w:p/>
+    <w:p>
+      <w:r>
+        <w:tab/>
+        <w:t xml:space="preserve">For Java Virtual Chat Room, there are a theoretically infinite </w:t>
+      </w:r>
+      <w:r>
+        <w:t>number</w:t>
+      </w:r>
+      <w:r>
+        <w:t xml:space="preserve"> of users that can connect to one, or any given chat r</w:t>
+      </w:r>
+      <w:r>
+        <w:t xml:space="preserve">oom. In the </w:t>
+      </w:r>
+      <w:proofErr w:type="gramStart"/>
+      <w:r>
+        <w:t>servers</w:t>
+      </w:r>
+      <w:proofErr w:type="gramEnd"/>
+      <w:r>
+        <w:t xml:space="preserve"> case, it actually only runs on one thread. In order to create the chat rooms that are apparent to the client, the server utilizes the preceding integer values of the client’s message to post and update clients in the chat room number that match the integer value form the message. This way, the server simulates chat rooms existing on different threads, but in </w:t>
+      </w:r>
+      <w:proofErr w:type="gramStart"/>
+      <w:r>
+        <w:t>reality</w:t>
+      </w:r>
+      <w:proofErr w:type="gramEnd"/>
+      <w:r>
+        <w:t xml:space="preserve"> it only updates user’s message boards depending on the chat room of their choice.</w:t>
+      </w:r>
+    </w:p>
+    <w:p/>
+    <w:p>
+      <w:pPr>
+        <w:pStyle w:val="Heading2"/>
       </w:pPr>
       <w:r>
         <w:rPr>
           <w:b/>
-          <w:sz w:val="24"/>
-        </w:rPr>
-        <w:t xml:space="preserve">Threads: </w:t>
-      </w:r>
-      <w:r>
-        <w:rPr>
-          <w:sz w:val="24"/>
-        </w:rPr>
-        <w:t xml:space="preserve">we anticipate needing one thread to the run the game and one thread per each </w:t>
-      </w:r>
-      <w:r>
-        <w:rPr>
-          <w:sz w:val="24"/>
-        </w:rPr>
-        <w:t xml:space="preserve">host </w:t>
-      </w:r>
-      <w:r>
-        <w:rPr>
-          <w:sz w:val="24"/>
-        </w:rPr>
-        <w:t xml:space="preserve">playing the game. In each game, there is a maximum of four hosts so if additional hosts join, </w:t>
-      </w:r>
-      <w:r>
-        <w:rPr>
-          <w:sz w:val="24"/>
-        </w:rPr>
-        <w:t xml:space="preserve">a </w:t>
-      </w:r>
-      <w:r>
-        <w:rPr>
-          <w:sz w:val="24"/>
-        </w:rPr>
-        <w:t>new game thread will be spawned allowing the new hosts to spawn threads an</w:t>
-      </w:r>
-      <w:r>
-        <w:rPr>
-          <w:sz w:val="24"/>
-        </w:rPr>
-        <w:t>d</w:t>
-      </w:r>
-      <w:r>
-        <w:rPr>
-          <w:sz w:val="24"/>
-        </w:rPr>
-        <w:t xml:space="preserve"> connect to it.</w:t>
+        </w:rPr>
+        <w:t>Synchronization</w:t>
+      </w:r>
+    </w:p>
+    <w:p/>
+    <w:p>
+      <w:r>
+        <w:tab/>
+        <w:t xml:space="preserve">In order to keep the message </w:t>
+      </w:r>
+      <w:proofErr w:type="gramStart"/>
+      <w:r>
+        <w:t>board’s</w:t>
+      </w:r>
+      <w:proofErr w:type="gramEnd"/>
+      <w:r>
+        <w:t xml:space="preserve"> of each user in sync, the server thread must update each of them accordingly based off their chat room choice. As touched on in the preceding paragraph, only users currently in a chat room will receive the messages from other users posting to that message board. The server achieves this by checking the chat room that the client thread currently belongs to, and updates their message board accordingly. This way, clients will only be displayed messages from their current chat room, and upon switching rooms their message board is wiped and they begin to receive the messages pertaining to that room.</w:t>
+      </w:r>
+      <w:r>
+        <w:t xml:space="preserve"> In order to protect the active session information, a semaphore is used to ensure that the vector containing the client threads is only interacted with by one thread at a time. This enforces mutual exclusion between the systems threads enforcing that they don’t interfere with the critical section simultaneously which could lead to the corruption of data.</w:t>
+      </w:r>
+    </w:p>
+    <w:p>
+      <w:pPr>
+        <w:pStyle w:val="Heading2"/>
+        <w:rPr>
+          <w:rFonts w:asciiTheme="minorHAnsi" w:eastAsiaTheme="minorHAnsi" w:hAnsiTheme="minorHAnsi" w:cstheme="minorBidi"/>
+          <w:color w:val="auto"/>
+          <w:sz w:val="22"/>
+          <w:szCs w:val="22"/>
+        </w:rPr>
+      </w:pPr>
+    </w:p>
+    <w:p>
+      <w:pPr>
+        <w:pStyle w:val="Heading2"/>
+        <w:rPr>
+          <w:b/>
+        </w:rPr>
+      </w:pPr>
+      <w:r>
+        <w:rPr>
+          <w:b/>
+        </w:rPr>
+        <w:t>Termination of the Program</w:t>
+      </w:r>
+    </w:p>
+    <w:p/>
+    <w:p>
+      <w:r>
+        <w:tab/>
+      </w:r>
+      <w:r>
+        <w:t xml:space="preserve">The Java Chat Room utilizes a vector of the current client threads to track and manage each user’s current session. The termination process can be initiated by either the client or the server, and is handled in differing ways. If the client wishes to end their current session, they select the disconnect button or exit the client window and a shutdown command is sent to the server. This command will terminate the client’s current session, and the client’s thread within the server removes itself from the vector of current client sessions and terminates gracefully. If the administrator wishes to end all current chat room sessions, they type in a command to the server terminal window (“done”), which they begin the shutdown process. The main thread within the server call shutdown on the existing server thread, which releases the resources allocated to the server thread. Upon termination of the server thread, it’s destructor is called which goes through the current client threads, closes each of their sockets. Which allows the client threads to individually terminate their threads in a graceful manner. </w:t>
+      </w:r>
+    </w:p>
+    <w:p/>
+    <w:p/>
+    <w:p/>
+    <w:p>
+      <w:pPr>
+        <w:pStyle w:val="Heading2"/>
+        <w:rPr>
+          <w:b/>
+        </w:rPr>
+      </w:pPr>
+      <w:r>
+        <w:rPr>
+          <w:b/>
+        </w:rPr>
+        <w:lastRenderedPageBreak/>
+        <w:t>Modifications Made</w:t>
+      </w:r>
+    </w:p>
+    <w:p/>
+    <w:p>
+      <w:r>
+        <w:tab/>
+        <w:t xml:space="preserve">Through out our design process, a few positive iterations were made to our overall design. The first stemmed from the poor utilization of </w:t>
+      </w:r>
+      <w:r>
+        <w:t xml:space="preserve">multiple server threads operating on different ports. This was later replaced with a single server thread that was able to dynamically manage all client threads and their respective session. This was achieved by adding commands that are sent from the client sessions to the server depending on their chat room choice. These specific commands preceded user messages and allowed for the server to allocate the messages and the users to their own virtual chat rooms. The most substantial modification came from use of our own Thread class as opposed to the std libraries available one. By making this change we </w:t>
+      </w:r>
+      <w:r>
+        <w:t>could</w:t>
+      </w:r>
+      <w:r>
+        <w:t xml:space="preserve"> clean up the user threads more effectively by utilizing the destructors of the defined server thread class.</w:t>
+      </w:r>
+    </w:p>
+    <w:p/>
+    <w:p>
+      <w:pPr>
+        <w:pStyle w:val="Heading2"/>
+      </w:pPr>
+      <w:r>
+        <w:rPr>
+          <w:b/>
+        </w:rPr>
+        <w:t>Discussion</w:t>
+      </w:r>
+    </w:p>
+    <w:p/>
+    <w:p>
+      <w:r>
+        <w:tab/>
+        <w:t>Throughout this course the material has been engaging, and the labs were constructive and very applicable to the course content. Each lab was challenging, but not overly time consuming</w:t>
+      </w:r>
+      <w:r>
+        <w:t xml:space="preserve"> and in succession aided in developing the tools necessary to complete the final project</w:t>
+      </w:r>
+      <w:r>
+        <w:t xml:space="preserve">. </w:t>
+      </w:r>
+      <w:r>
+        <w:t xml:space="preserve">The material was interesting and we thoroughly believe that through the concepts explored within this course assisted in making us better programmers. </w:t>
+      </w:r>
+    </w:p>
+    <w:p/>
+    <w:p>
+      <w:r>
+        <w:tab/>
+        <w:t xml:space="preserve">Note: Dan was an excellent TA who not only assisted us tremendously with our labs, but also shared incredible incite into the industry. He was always available and engaging, and was open to helping with things branching outside the course content.  </w:t>
       </w:r>
     </w:p>
     <w:sectPr>
@@ -511,10 +392,10 @@
 <file path=word/numbering.xml><?xml version="1.0" encoding="utf-8"?>
 <w:numbering xmlns:wpc="http://schemas.microsoft.com/office/word/2010/wordprocessingCanvas" xmlns:cx="http://schemas.microsoft.com/office/drawing/2014/chartex" xmlns:cx1="http://schemas.microsoft.com/office/drawing/2015/9/8/chartex" xmlns:cx2="http://schemas.microsoft.com/office/drawing/2015/10/21/chartex" xmlns:cx3="http://schemas.microsoft.com/office/drawing/2016/5/9/chartex" xmlns:cx4="http://schemas.microsoft.com/office/drawing/2016/5/10/chartex" xmlns:cx5="http://schemas.microsoft.com/office/drawing/2016/5/11/chartex" xmlns:cx6="http://schemas.microsoft.com/office/drawing/2016/5/12/chartex" xmlns:cx7="http://schemas.microsoft.com/office/drawing/2016/5/13/chartex" xmlns:cx8="http://schemas.microsoft.com/office/drawing/2016/5/14/chartex" xmlns:mc="http://schemas.openxmlformats.org/markup-compatibility/2006" xmlns:aink="http://schemas.microsoft.com/office/drawing/2016/ink" xmlns:am3d="http://schemas.microsoft.com/office/drawing/2017/model3d" xmlns:o="urn:schemas-microsoft-com:office:office" xmlns:r="http://schemas.openxmlformats.org/officeDocument/2006/relationships" xmlns:m="http://schemas.openxmlformats.org/officeDocument/2006/math" xmlns:v="urn:schemas-microsoft-com:vml" xmlns:wp14="http://schemas.microsoft.com/office/word/2010/wordprocessingDrawing" xmlns:wp="http://schemas.openxmlformats.org/drawingml/2006/wordprocessingDrawing" xmlns:w10="urn:schemas-microsoft-com:office:word" xmlns:w="http://schemas.openxmlformats.org/wordprocessingml/2006/main" xmlns:w14="http://schemas.microsoft.com/office/word/2010/wordml" xmlns:w15="http://schemas.microsoft.com/office/word/2012/wordml" xmlns:w16cid="http://schemas.microsoft.com/office/word/2016/wordml/cid" xmlns:w16se="http://schemas.microsoft.com/office/word/2015/wordml/symex" xmlns:wpg="http://schemas.microsoft.com/office/word/2010/wordprocessingGroup" xmlns:wpi="http://schemas.microsoft.com/office/word/2010/wordprocessingInk" xmlns:wne="http://schemas.microsoft.com/office/word/2006/wordml" xmlns:wps="http://schemas.microsoft.com/office/word/2010/wordprocessingShape" mc:Ignorable="w14 w15 w16se w16cid wp14">
   <w:abstractNum w:abstractNumId="0" w15:restartNumberingAfterBreak="0">
-    <w:nsid w:val="78D54E56"/>
+    <w:nsid w:val="5B244CA7"/>
     <w:multiLevelType w:val="hybridMultilevel"/>
-    <w:tmpl w:val="0652B93C"/>
-    <w:lvl w:ilvl="0" w:tplc="1009000F">
+    <w:tmpl w:val="E40AD344"/>
+    <w:lvl w:ilvl="0" w:tplc="0409000F">
       <w:start w:val="1"/>
       <w:numFmt w:val="decimal"/>
       <w:lvlText w:val="%1."/>
@@ -523,7 +404,7 @@
         <w:ind w:left="720" w:hanging="360"/>
       </w:pPr>
     </w:lvl>
-    <w:lvl w:ilvl="1" w:tplc="10090019" w:tentative="1">
+    <w:lvl w:ilvl="1" w:tplc="04090019">
       <w:start w:val="1"/>
       <w:numFmt w:val="lowerLetter"/>
       <w:lvlText w:val="%2."/>
@@ -532,7 +413,7 @@
         <w:ind w:left="1440" w:hanging="360"/>
       </w:pPr>
     </w:lvl>
-    <w:lvl w:ilvl="2" w:tplc="1009001B" w:tentative="1">
+    <w:lvl w:ilvl="2" w:tplc="0409001B" w:tentative="1">
       <w:start w:val="1"/>
       <w:numFmt w:val="lowerRoman"/>
       <w:lvlText w:val="%3."/>
@@ -541,7 +422,7 @@
         <w:ind w:left="2160" w:hanging="180"/>
       </w:pPr>
     </w:lvl>
-    <w:lvl w:ilvl="3" w:tplc="1009000F" w:tentative="1">
+    <w:lvl w:ilvl="3" w:tplc="0409000F" w:tentative="1">
       <w:start w:val="1"/>
       <w:numFmt w:val="decimal"/>
       <w:lvlText w:val="%4."/>
@@ -550,7 +431,7 @@
         <w:ind w:left="2880" w:hanging="360"/>
       </w:pPr>
     </w:lvl>
-    <w:lvl w:ilvl="4" w:tplc="10090019" w:tentative="1">
+    <w:lvl w:ilvl="4" w:tplc="04090019" w:tentative="1">
       <w:start w:val="1"/>
       <w:numFmt w:val="lowerLetter"/>
       <w:lvlText w:val="%5."/>
@@ -559,7 +440,7 @@
         <w:ind w:left="3600" w:hanging="360"/>
       </w:pPr>
     </w:lvl>
-    <w:lvl w:ilvl="5" w:tplc="1009001B" w:tentative="1">
+    <w:lvl w:ilvl="5" w:tplc="0409001B" w:tentative="1">
       <w:start w:val="1"/>
       <w:numFmt w:val="lowerRoman"/>
       <w:lvlText w:val="%6."/>
@@ -568,7 +449,7 @@
         <w:ind w:left="4320" w:hanging="180"/>
       </w:pPr>
     </w:lvl>
-    <w:lvl w:ilvl="6" w:tplc="1009000F" w:tentative="1">
+    <w:lvl w:ilvl="6" w:tplc="0409000F" w:tentative="1">
       <w:start w:val="1"/>
       <w:numFmt w:val="decimal"/>
       <w:lvlText w:val="%7."/>
@@ -577,7 +458,7 @@
         <w:ind w:left="5040" w:hanging="360"/>
       </w:pPr>
     </w:lvl>
-    <w:lvl w:ilvl="7" w:tplc="10090019" w:tentative="1">
+    <w:lvl w:ilvl="7" w:tplc="04090019" w:tentative="1">
       <w:start w:val="1"/>
       <w:numFmt w:val="lowerLetter"/>
       <w:lvlText w:val="%8."/>
@@ -586,7 +467,7 @@
         <w:ind w:left="5760" w:hanging="360"/>
       </w:pPr>
     </w:lvl>
-    <w:lvl w:ilvl="8" w:tplc="1009001B" w:tentative="1">
+    <w:lvl w:ilvl="8" w:tplc="0409001B" w:tentative="1">
       <w:start w:val="1"/>
       <w:numFmt w:val="lowerRoman"/>
       <w:lvlText w:val="%9."/>
@@ -997,6 +878,28 @@
     <w:name w:val="Normal"/>
     <w:qFormat/>
   </w:style>
+  <w:style w:type="paragraph" w:styleId="Heading2">
+    <w:name w:val="heading 2"/>
+    <w:basedOn w:val="Normal"/>
+    <w:next w:val="Normal"/>
+    <w:link w:val="Heading2Char"/>
+    <w:uiPriority w:val="9"/>
+    <w:unhideWhenUsed/>
+    <w:qFormat/>
+    <w:rsid w:val="00294D19"/>
+    <w:pPr>
+      <w:keepNext/>
+      <w:keepLines/>
+      <w:spacing w:before="40" w:after="0"/>
+      <w:outlineLvl w:val="1"/>
+    </w:pPr>
+    <w:rPr>
+      <w:rFonts w:asciiTheme="majorHAnsi" w:eastAsiaTheme="majorEastAsia" w:hAnsiTheme="majorHAnsi" w:cstheme="majorBidi"/>
+      <w:color w:val="2E74B5" w:themeColor="accent1" w:themeShade="BF"/>
+      <w:sz w:val="26"/>
+      <w:szCs w:val="26"/>
+    </w:rPr>
+  </w:style>
   <w:style w:type="character" w:default="1" w:styleId="DefaultParagraphFont">
     <w:name w:val="Default Paragraph Font"/>
     <w:uiPriority w:val="1"/>
@@ -1024,12 +927,59 @@
     <w:semiHidden/>
     <w:unhideWhenUsed/>
   </w:style>
+  <w:style w:type="paragraph" w:styleId="Title">
+    <w:name w:val="Title"/>
+    <w:basedOn w:val="Normal"/>
+    <w:next w:val="Normal"/>
+    <w:link w:val="TitleChar"/>
+    <w:uiPriority w:val="10"/>
+    <w:qFormat/>
+    <w:rsid w:val="00294D19"/>
+    <w:pPr>
+      <w:spacing w:after="0" w:line="240" w:lineRule="auto"/>
+      <w:contextualSpacing/>
+    </w:pPr>
+    <w:rPr>
+      <w:rFonts w:asciiTheme="majorHAnsi" w:eastAsiaTheme="majorEastAsia" w:hAnsiTheme="majorHAnsi" w:cstheme="majorBidi"/>
+      <w:spacing w:val="-10"/>
+      <w:kern w:val="28"/>
+      <w:sz w:val="56"/>
+      <w:szCs w:val="56"/>
+    </w:rPr>
+  </w:style>
+  <w:style w:type="character" w:customStyle="1" w:styleId="TitleChar">
+    <w:name w:val="Title Char"/>
+    <w:basedOn w:val="DefaultParagraphFont"/>
+    <w:link w:val="Title"/>
+    <w:uiPriority w:val="10"/>
+    <w:rsid w:val="00294D19"/>
+    <w:rPr>
+      <w:rFonts w:asciiTheme="majorHAnsi" w:eastAsiaTheme="majorEastAsia" w:hAnsiTheme="majorHAnsi" w:cstheme="majorBidi"/>
+      <w:spacing w:val="-10"/>
+      <w:kern w:val="28"/>
+      <w:sz w:val="56"/>
+      <w:szCs w:val="56"/>
+    </w:rPr>
+  </w:style>
+  <w:style w:type="character" w:customStyle="1" w:styleId="Heading2Char">
+    <w:name w:val="Heading 2 Char"/>
+    <w:basedOn w:val="DefaultParagraphFont"/>
+    <w:link w:val="Heading2"/>
+    <w:uiPriority w:val="9"/>
+    <w:rsid w:val="00294D19"/>
+    <w:rPr>
+      <w:rFonts w:asciiTheme="majorHAnsi" w:eastAsiaTheme="majorEastAsia" w:hAnsiTheme="majorHAnsi" w:cstheme="majorBidi"/>
+      <w:color w:val="2E74B5" w:themeColor="accent1" w:themeShade="BF"/>
+      <w:sz w:val="26"/>
+      <w:szCs w:val="26"/>
+    </w:rPr>
+  </w:style>
   <w:style w:type="paragraph" w:styleId="ListParagraph">
     <w:name w:val="List Paragraph"/>
     <w:basedOn w:val="Normal"/>
     <w:uiPriority w:val="34"/>
     <w:qFormat/>
-    <w:rsid w:val="005A0BAE"/>
+    <w:rsid w:val="00294D19"/>
     <w:pPr>
       <w:ind w:left="720"/>
       <w:contextualSpacing/>
@@ -1055,7 +1005,7 @@
         <a:srgbClr val="E7E6E6"/>
       </a:lt2>
       <a:accent1>
-        <a:srgbClr val="4472C4"/>
+        <a:srgbClr val="5B9BD5"/>
       </a:accent1>
       <a:accent2>
         <a:srgbClr val="ED7D31"/>
@@ -1067,7 +1017,7 @@
         <a:srgbClr val="FFC000"/>
       </a:accent4>
       <a:accent5>
-        <a:srgbClr val="5B9BD5"/>
+        <a:srgbClr val="4472C4"/>
       </a:accent5>
       <a:accent6>
         <a:srgbClr val="70AD47"/>
@@ -1084,9 +1034,9 @@
         <a:latin typeface="Calibri Light" panose="020F0302020204030204"/>
         <a:ea typeface=""/>
         <a:cs typeface=""/>
-        <a:font script="Jpan" typeface="游ゴシック Light"/>
+        <a:font script="Jpan" typeface="ＭＳ ゴシック"/>
         <a:font script="Hang" typeface="맑은 고딕"/>
-        <a:font script="Hans" typeface="等线 Light"/>
+        <a:font script="Hans" typeface="宋体"/>
         <a:font script="Hant" typeface="新細明體"/>
         <a:font script="Arab" typeface="Times New Roman"/>
         <a:font script="Hebr" typeface="Times New Roman"/>
@@ -1119,9 +1069,9 @@
         <a:latin typeface="Calibri" panose="020F0502020204030204"/>
         <a:ea typeface=""/>
         <a:cs typeface=""/>
-        <a:font script="Jpan" typeface="游明朝"/>
+        <a:font script="Jpan" typeface="ＭＳ 明朝"/>
         <a:font script="Hang" typeface="맑은 고딕"/>
-        <a:font script="Hans" typeface="等线"/>
+        <a:font script="Hans" typeface="宋体"/>
         <a:font script="Hant" typeface="新細明體"/>
         <a:font script="Arab" typeface="Arial"/>
         <a:font script="Hebr" typeface="Arial"/>
@@ -1297,4 +1247,16 @@
     </a:ext>
   </a:extLst>
 </a:theme>
+</file>
+
+<file path=customXml/item1.xml><?xml version="1.0" encoding="utf-8"?>
+<b:Sources xmlns:b="http://schemas.openxmlformats.org/officeDocument/2006/bibliography" xmlns="http://schemas.openxmlformats.org/officeDocument/2006/bibliography" SelectedStyle="\APASixthEditionOfficeOnline.xsl" StyleName="APA" Version="6"/>
+</file>
+
+<file path=customXml/itemProps1.xml><?xml version="1.0" encoding="utf-8"?>
+<ds:datastoreItem xmlns:ds="http://schemas.openxmlformats.org/officeDocument/2006/customXml" ds:itemID="{CA2C7ECB-AC57-430F-B2DC-58B2AC6108FF}">
+  <ds:schemaRefs>
+    <ds:schemaRef ds:uri="http://schemas.openxmlformats.org/officeDocument/2006/bibliography"/>
+  </ds:schemaRefs>
+</ds:datastoreItem>
 </file>
</xml_diff>